<commit_message>
Adds book to .Rmd and .docx
</commit_message>
<xml_diff>
--- a/Bean-Classification.docx
+++ b/Bean-Classification.docx
@@ -40,7 +40,30 @@
         <w:pStyle w:val="FirstParagraph"/>
       </w:pPr>
       <w:r>
-        <w:t xml:space="preserve">In this analysis, we will be considering over 10,000 picture observations of 7 different </w:t>
+        <w:t xml:space="preserve">In this analysis, we will be </w:t>
+      </w:r>
+      <w:r>
+        <w:t xml:space="preserve">using methods from </w:t>
+      </w:r>
+      <w:hyperlink r:id="rId7" w:history="1">
+        <w:r>
+          <w:rPr>
+            <w:rStyle w:val="Hyperlink"/>
+          </w:rPr>
+          <w:t>this book</w:t>
+        </w:r>
+      </w:hyperlink>
+      <w:r>
+        <w:t xml:space="preserve"> to </w:t>
+      </w:r>
+      <w:r>
+        <w:t>consider</w:t>
+      </w:r>
+      <w:r>
+        <w:t xml:space="preserve"> </w:t>
+      </w:r>
+      <w:r>
+        <w:t xml:space="preserve">over 10,000 picture observations of 7 different </w:t>
       </w:r>
       <w:r>
         <w:t>bean types</w:t>
@@ -49,23 +72,33 @@
         <w:t xml:space="preserve">. Our goal is to produce </w:t>
       </w:r>
       <w:r>
-        <w:t xml:space="preserve">a few </w:t>
-      </w:r>
-      <w:proofErr w:type="gramStart"/>
-      <w:r>
-        <w:t>machine</w:t>
-      </w:r>
-      <w:proofErr w:type="gramEnd"/>
-      <w:r>
-        <w:t xml:space="preserve"> learning models that </w:t>
-      </w:r>
-      <w:r>
-        <w:t>use the characteristics of a bean to predict its type. We will then evaluate the performa</w:t>
+        <w:t xml:space="preserve">machine learning models that </w:t>
+      </w:r>
+      <w:r>
+        <w:t xml:space="preserve">use </w:t>
+      </w:r>
+      <w:r>
+        <w:t xml:space="preserve">characteristics of </w:t>
+      </w:r>
+      <w:r>
+        <w:t>bean</w:t>
+      </w:r>
+      <w:r>
+        <w:t>s</w:t>
+      </w:r>
+      <w:r>
+        <w:t xml:space="preserve"> to predict </w:t>
+      </w:r>
+      <w:r>
+        <w:t>their</w:t>
+      </w:r>
+      <w:r>
+        <w:t xml:space="preserve"> type. We will then evaluate the performa</w:t>
       </w:r>
       <w:r>
         <w:t xml:space="preserve">nce of each model to determine which one maximizes accuracy when evaluated on a separate test set. The data set can be found </w:t>
       </w:r>
-      <w:hyperlink r:id="rId7">
+      <w:hyperlink r:id="rId8">
         <w:r>
           <w:rPr>
             <w:rStyle w:val="Hyperlink"/>
@@ -79,7 +112,7 @@
       <w:r>
         <w:t xml:space="preserve">y of California, Irvine, which may be found </w:t>
       </w:r>
-      <w:hyperlink r:id="rId8">
+      <w:hyperlink r:id="rId9">
         <w:r>
           <w:rPr>
             <w:rStyle w:val="Hyperlink"/>
@@ -156,7 +189,10 @@
         <w:t>Major Axis Length</w:t>
       </w:r>
       <w:r>
-        <w:t>: the length of the longest line whose ends touch the boundary of the bean</w:t>
+        <w:t xml:space="preserve">: </w:t>
+      </w:r>
+      <w:r>
+        <w:t>length of the longest line whose ends touch the boundary of the bean</w:t>
       </w:r>
     </w:p>
     <w:p>
@@ -175,7 +211,10 @@
         <w:t>Minor Axis Length</w:t>
       </w:r>
       <w:r>
-        <w:t>: the length of the longest line whose ends touch the boundary of the bean when t</w:t>
+        <w:t xml:space="preserve">: </w:t>
+      </w:r>
+      <w:r>
+        <w:t>length of the longest line whose ends touch the boundary of the bean when t</w:t>
       </w:r>
       <w:r>
         <w:t>he bean is placed perpendicular to the Major Axis</w:t>
@@ -859,7 +898,7 @@
                     </pic:cNvPicPr>
                   </pic:nvPicPr>
                   <pic:blipFill>
-                    <a:blip r:embed="rId9"/>
+                    <a:blip r:embed="rId10"/>
                     <a:stretch>
                       <a:fillRect/>
                     </a:stretch>
@@ -919,7 +958,7 @@
                     </pic:cNvPicPr>
                   </pic:nvPicPr>
                   <pic:blipFill>
-                    <a:blip r:embed="rId10"/>
+                    <a:blip r:embed="rId11"/>
                     <a:stretch>
                       <a:fillRect/>
                     </a:stretch>
@@ -1013,7 +1052,7 @@
                     </pic:cNvPicPr>
                   </pic:nvPicPr>
                   <pic:blipFill>
-                    <a:blip r:embed="rId11"/>
+                    <a:blip r:embed="rId12"/>
                     <a:stretch>
                       <a:fillRect/>
                     </a:stretch>
@@ -1064,7 +1103,7 @@
                     </pic:cNvPicPr>
                   </pic:nvPicPr>
                   <pic:blipFill>
-                    <a:blip r:embed="rId12"/>
+                    <a:blip r:embed="rId13"/>
                     <a:stretch>
                       <a:fillRect/>
                     </a:stretch>
@@ -1166,7 +1205,7 @@
                     <pic:cNvPicPr/>
                   </pic:nvPicPr>
                   <pic:blipFill>
-                    <a:blip r:embed="rId13"/>
+                    <a:blip r:embed="rId14"/>
                     <a:stretch>
                       <a:fillRect/>
                     </a:stretch>
@@ -1250,7 +1289,7 @@
                     </pic:cNvPicPr>
                   </pic:nvPicPr>
                   <pic:blipFill>
-                    <a:blip r:embed="rId14"/>
+                    <a:blip r:embed="rId15"/>
                     <a:stretch>
                       <a:fillRect/>
                     </a:stretch>
@@ -1330,7 +1369,7 @@
                     </pic:cNvPicPr>
                   </pic:nvPicPr>
                   <pic:blipFill>
-                    <a:blip r:embed="rId15"/>
+                    <a:blip r:embed="rId16"/>
                     <a:stretch>
                       <a:fillRect/>
                     </a:stretch>
@@ -1422,7 +1461,7 @@
                     </pic:cNvPicPr>
                   </pic:nvPicPr>
                   <pic:blipFill>
-                    <a:blip r:embed="rId16"/>
+                    <a:blip r:embed="rId17"/>
                     <a:stretch>
                       <a:fillRect/>
                     </a:stretch>
@@ -1481,7 +1520,7 @@
                     </pic:cNvPicPr>
                   </pic:nvPicPr>
                   <pic:blipFill>
-                    <a:blip r:embed="rId17"/>
+                    <a:blip r:embed="rId18"/>
                     <a:stretch>
                       <a:fillRect/>
                     </a:stretch>
@@ -1557,7 +1596,7 @@
                     <pic:cNvPicPr/>
                   </pic:nvPicPr>
                   <pic:blipFill>
-                    <a:blip r:embed="rId18"/>
+                    <a:blip r:embed="rId19"/>
                     <a:stretch>
                       <a:fillRect/>
                     </a:stretch>
@@ -1652,7 +1691,7 @@
                     </pic:cNvPicPr>
                   </pic:nvPicPr>
                   <pic:blipFill>
-                    <a:blip r:embed="rId19"/>
+                    <a:blip r:embed="rId20"/>
                     <a:stretch>
                       <a:fillRect/>
                     </a:stretch>
@@ -3213,6 +3252,18 @@
       <w:shd w:val="clear" w:color="auto" w:fill="F8F8F8"/>
     </w:rPr>
   </w:style>
+  <w:style w:type="character" w:styleId="UnresolvedMention">
+    <w:name w:val="Unresolved Mention"/>
+    <w:basedOn w:val="DefaultParagraphFont"/>
+    <w:uiPriority w:val="99"/>
+    <w:semiHidden/>
+    <w:unhideWhenUsed/>
+    <w:rsid w:val="00DF4E39"/>
+    <w:rPr>
+      <w:color w:val="605E5C"/>
+      <w:shd w:val="clear" w:color="auto" w:fill="E1DFDD"/>
+    </w:rPr>
+  </w:style>
 </w:styles>
 </file>
 

</xml_diff>